<commit_message>
Added repo link to word doc
</commit_message>
<xml_diff>
--- a/IT21109126.docx
+++ b/IT21109126.docx
@@ -14,25 +14,12 @@
           <w:b/>
           <w:bCs/>
         </w:rPr>
-        <w:t>(Q1) I</w:t>
-      </w:r>
-      <w:r>
-        <w:rPr>
-          <w:b/>
-          <w:bCs/>
-        </w:rPr>
-        <w:t>ncrease the N value from 20 (original value) to 200 with multiple N values in between and observe the change of graph density and degree distribution (i.e., histogram plot)</w:t>
-      </w:r>
-    </w:p>
-    <w:p>
-      <w:r>
-        <w:t xml:space="preserve">After increasing N to 200 and E to 400, </w:t>
-      </w:r>
-      <w:r>
-        <w:t>the following was observed</w:t>
-      </w:r>
-      <w:r>
-        <w:t>:</w:t>
+        <w:t>(Q1) Increase the N value from 20 (original value) to 200 with multiple N values in between and observe the change of graph density and degree distribution (i.e., histogram plot)</w:t>
+      </w:r>
+    </w:p>
+    <w:p>
+      <w:r>
+        <w:t>After increasing N to 200 and E to 400, the following was observed:</w:t>
       </w:r>
     </w:p>
     <w:p>
@@ -44,13 +31,7 @@
         <w:t>Graph Density:</w:t>
       </w:r>
       <w:r>
-        <w:t xml:space="preserve"> The graph density </w:t>
-      </w:r>
-      <w:r>
-        <w:t xml:space="preserve">was much </w:t>
-      </w:r>
-      <w:r>
-        <w:t>lower than the original graph. This is because the number of possible edges in a graph increases quadratically with the number of nodes, while we only doubled the number of edges.</w:t>
+        <w:t xml:space="preserve"> The graph density was much lower than the original graph. This is because the number of possible edges in a graph increases quadratically with the number of nodes, while we only doubled the number of edges.</w:t>
       </w:r>
     </w:p>
     <w:p>
@@ -62,25 +43,7 @@
         <w:t>Degree Distribution:</w:t>
       </w:r>
       <w:r>
-        <w:t xml:space="preserve"> The degree distribution </w:t>
-      </w:r>
-      <w:r>
-        <w:t>was</w:t>
-      </w:r>
-      <w:r>
-        <w:t xml:space="preserve"> more concentrated around the average degree. In the original graph with 20 nodes, </w:t>
-      </w:r>
-      <w:r>
-        <w:t>there was</w:t>
-      </w:r>
-      <w:r>
-        <w:t xml:space="preserve"> a wider spread of degrees. With 200 nodes, the degree distribution look</w:t>
-      </w:r>
-      <w:r>
-        <w:t>ed</w:t>
-      </w:r>
-      <w:r>
-        <w:t xml:space="preserve"> more like a normal distribution, with most nodes having a degree close to the average. This is a characteristic of Erdős-Rényi random graphs as the number of nodes increases.</w:t>
+        <w:t xml:space="preserve"> The degree distribution was more concentrated around the average degree. In the original graph with 20 nodes, there was a wider spread of degrees. With 200 nodes, the degree distribution looked more like a normal distribution, with most nodes having a degree close to the average. This is a characteristic of Erdős-Rényi random graphs as the number of nodes increases.</w:t>
       </w:r>
     </w:p>
     <w:p>
@@ -174,6 +137,9 @@
     </w:p>
     <w:p>
       <w:r>
+        <w:rPr>
+          <w:noProof/>
+        </w:rPr>
         <w:drawing>
           <wp:inline distT="0" distB="0" distL="0" distR="0" wp14:anchorId="1839C8C1" wp14:editId="703F5E05">
             <wp:extent cx="2689406" cy="2788822"/>
@@ -219,6 +185,9 @@
         <w:t xml:space="preserve">          </w:t>
       </w:r>
       <w:r>
+        <w:rPr>
+          <w:noProof/>
+        </w:rPr>
         <w:drawing>
           <wp:inline distT="0" distB="0" distL="0" distR="0" wp14:anchorId="5B7EE9D7" wp14:editId="4C4896CC">
             <wp:extent cx="2748184" cy="2792225"/>
@@ -309,28 +278,7 @@
           <w:b/>
           <w:bCs/>
         </w:rPr>
-        <w:t xml:space="preserve">Explain the differences between supervised learning, self-supervised </w:t>
-      </w:r>
-      <w:r>
-        <w:rPr>
-          <w:b/>
-          <w:bCs/>
-        </w:rPr>
-        <w:t>learning,</w:t>
-      </w:r>
-      <w:r>
-        <w:rPr>
-          <w:b/>
-          <w:bCs/>
-        </w:rPr>
-        <w:t xml:space="preserve"> and semi-supervised learning methods</w:t>
-      </w:r>
-      <w:r>
-        <w:rPr>
-          <w:b/>
-          <w:bCs/>
-        </w:rPr>
-        <w:t>.</w:t>
+        <w:t>Explain the differences between supervised learning, self-supervised learning, and semi-supervised learning methods.</w:t>
       </w:r>
     </w:p>
     <w:p>
@@ -418,14 +366,7 @@
           <w:b/>
           <w:bCs/>
         </w:rPr>
-        <w:t xml:space="preserve"> learning and inductive learning</w:t>
-      </w:r>
-      <w:r>
-        <w:rPr>
-          <w:b/>
-          <w:bCs/>
-        </w:rPr>
-        <w:t>.</w:t>
+        <w:t xml:space="preserve"> learning and inductive learning.</w:t>
       </w:r>
     </w:p>
     <w:p>
@@ -463,10 +404,7 @@
     </w:p>
     <w:p>
       <w:r>
-        <w:t>The key difference is that i</w:t>
-      </w:r>
-      <w:r>
-        <w:t xml:space="preserve">nductive learning aims to generalize to unseen data, while </w:t>
+        <w:t xml:space="preserve">The key difference is that inductive learning aims to generalize to unseen data, while </w:t>
       </w:r>
       <w:proofErr w:type="spellStart"/>
       <w:r>
@@ -549,6 +487,9 @@
         <w:jc w:val="center"/>
       </w:pPr>
       <w:r>
+        <w:rPr>
+          <w:noProof/>
+        </w:rPr>
         <w:drawing>
           <wp:inline distT="0" distB="0" distL="0" distR="0" wp14:anchorId="5155EB5B" wp14:editId="24A079D8">
             <wp:extent cx="3379470" cy="2507734"/>
@@ -622,6 +563,9 @@
         <w:jc w:val="center"/>
       </w:pPr>
       <w:r>
+        <w:rPr>
+          <w:noProof/>
+        </w:rPr>
         <w:drawing>
           <wp:inline distT="0" distB="0" distL="0" distR="0" wp14:anchorId="0C2E925C" wp14:editId="1424553F">
             <wp:extent cx="3433074" cy="2548890"/>
@@ -706,14 +650,7 @@
           <w:b/>
           <w:bCs/>
         </w:rPr>
-        <w:t>() layers in the GCN() model and detail the model accuracy increase/decrease</w:t>
-      </w:r>
-      <w:r>
-        <w:rPr>
-          <w:b/>
-          <w:bCs/>
-        </w:rPr>
-        <w:t>.</w:t>
+        <w:t>() layers in the GCN() model and detail the model accuracy increase/decrease.</w:t>
       </w:r>
     </w:p>
     <w:p>
@@ -792,6 +729,7 @@
         <w:rPr>
           <w:b/>
           <w:bCs/>
+          <w:noProof/>
         </w:rPr>
         <w:drawing>
           <wp:inline distT="0" distB="0" distL="0" distR="0" wp14:anchorId="0F31E818" wp14:editId="15CF5EB2">
@@ -865,7 +803,6 @@
         <w:t xml:space="preserve">Increase the number of </w:t>
       </w:r>
       <w:proofErr w:type="spellStart"/>
-      <w:proofErr w:type="gramStart"/>
       <w:r>
         <w:rPr>
           <w:b/>
@@ -879,18 +816,9 @@
           <w:b/>
           <w:bCs/>
         </w:rPr>
-        <w:t>(</w:t>
-      </w:r>
-      <w:proofErr w:type="gramEnd"/>
-      <w:r>
-        <w:rPr>
-          <w:b/>
-          <w:bCs/>
-        </w:rPr>
-        <w:t xml:space="preserve">) layers in the GCN() model </w:t>
+        <w:t xml:space="preserve">() layers in the GCN() model </w:t>
       </w:r>
       <w:proofErr w:type="spellStart"/>
-      <w:proofErr w:type="gramStart"/>
       <w:r>
         <w:rPr>
           <w:b/>
@@ -899,7 +827,6 @@
         <w:t>upto</w:t>
       </w:r>
       <w:proofErr w:type="spellEnd"/>
-      <w:proofErr w:type="gramEnd"/>
       <w:r>
         <w:rPr>
           <w:b/>
@@ -966,6 +893,9 @@
         <w:jc w:val="center"/>
       </w:pPr>
       <w:r>
+        <w:rPr>
+          <w:noProof/>
+        </w:rPr>
         <w:drawing>
           <wp:inline distT="0" distB="0" distL="0" distR="0" wp14:anchorId="4FCC108B" wp14:editId="438BE2CF">
             <wp:extent cx="3283204" cy="2482850"/>
@@ -1038,8 +968,17 @@
           <w:i/>
           <w:iCs/>
         </w:rPr>
-        <w:t>i</w:t>
-      </w:r>
+        <w:t>in_channels</w:t>
+      </w:r>
+      <w:proofErr w:type="spellEnd"/>
+      <w:r>
+        <w:rPr>
+          <w:b/>
+          <w:bCs/>
+        </w:rPr>
+        <w:t xml:space="preserve"> and </w:t>
+      </w:r>
+      <w:proofErr w:type="spellStart"/>
       <w:r>
         <w:rPr>
           <w:b/>
@@ -1047,7 +986,7 @@
           <w:i/>
           <w:iCs/>
         </w:rPr>
-        <w:t>n_channels</w:t>
+        <w:t>out_channels</w:t>
       </w:r>
       <w:proofErr w:type="spellEnd"/>
       <w:r>
@@ -1055,7 +994,7 @@
           <w:b/>
           <w:bCs/>
         </w:rPr>
-        <w:t xml:space="preserve"> and </w:t>
+        <w:t xml:space="preserve"> in </w:t>
       </w:r>
       <w:proofErr w:type="spellStart"/>
       <w:r>
@@ -1065,18 +1004,9 @@
           <w:i/>
           <w:iCs/>
         </w:rPr>
-        <w:t>out_channels</w:t>
+        <w:t>GCNConv</w:t>
       </w:r>
       <w:proofErr w:type="spellEnd"/>
-      <w:r>
-        <w:rPr>
-          <w:b/>
-          <w:bCs/>
-        </w:rPr>
-        <w:t xml:space="preserve"> in </w:t>
-      </w:r>
-      <w:proofErr w:type="spellStart"/>
-      <w:proofErr w:type="gramStart"/>
       <w:r>
         <w:rPr>
           <w:b/>
@@ -1084,9 +1014,8 @@
           <w:i/>
           <w:iCs/>
         </w:rPr>
-        <w:t>GCNConv</w:t>
-      </w:r>
-      <w:proofErr w:type="spellEnd"/>
+        <w:t>(</w:t>
+      </w:r>
       <w:r>
         <w:rPr>
           <w:b/>
@@ -1094,16 +1023,6 @@
           <w:i/>
           <w:iCs/>
         </w:rPr>
-        <w:t>(</w:t>
-      </w:r>
-      <w:proofErr w:type="gramEnd"/>
-      <w:r>
-        <w:rPr>
-          <w:b/>
-          <w:bCs/>
-          <w:i/>
-          <w:iCs/>
-        </w:rPr>
         <w:t>)</w:t>
       </w:r>
     </w:p>
@@ -1121,6 +1040,9 @@
         <w:jc w:val="center"/>
       </w:pPr>
       <w:r>
+        <w:rPr>
+          <w:noProof/>
+        </w:rPr>
         <w:drawing>
           <wp:inline distT="0" distB="0" distL="0" distR="0" wp14:anchorId="6482F9CB" wp14:editId="40B9648F">
             <wp:extent cx="4102100" cy="2771547"/>
@@ -1270,7 +1192,6 @@
         <w:t xml:space="preserve">Add skip connections between some of the </w:t>
       </w:r>
       <w:proofErr w:type="spellStart"/>
-      <w:proofErr w:type="gramStart"/>
       <w:r>
         <w:rPr>
           <w:b/>
@@ -1284,15 +1205,7 @@
           <w:b/>
           <w:bCs/>
         </w:rPr>
-        <w:t>(</w:t>
-      </w:r>
-      <w:proofErr w:type="gramEnd"/>
-      <w:r>
-        <w:rPr>
-          <w:b/>
-          <w:bCs/>
-        </w:rPr>
-        <w:t>) layers</w:t>
+        <w:t>() layers</w:t>
       </w:r>
       <w:r>
         <w:rPr>
@@ -1407,6 +1320,9 @@
         </w:rPr>
       </w:pPr>
       <w:r>
+        <w:rPr>
+          <w:noProof/>
+        </w:rPr>
         <w:drawing>
           <wp:inline distT="0" distB="0" distL="0" distR="0" wp14:anchorId="13485C60" wp14:editId="2CA6D575">
             <wp:extent cx="3879850" cy="2894381"/>
@@ -1469,14 +1385,7 @@
           <w:bCs/>
         </w:rPr>
         <w:lastRenderedPageBreak/>
-        <w:t xml:space="preserve">(Q4) </w:t>
-      </w:r>
-      <w:r>
-        <w:rPr>
-          <w:b/>
-          <w:bCs/>
-        </w:rPr>
-        <w:t xml:space="preserve">Explain the differences between Message Passing GNN, graph convolution network (GCN), graph attention network (GAT) and </w:t>
+        <w:t xml:space="preserve">(Q4) Explain the differences between Message Passing GNN, graph convolution network (GCN), graph attention network (GAT) and </w:t>
       </w:r>
       <w:proofErr w:type="spellStart"/>
       <w:r>
@@ -1554,6 +1463,37 @@
       <w:r>
         <w:t>.</w:t>
       </w:r>
+    </w:p>
+    <w:p/>
+    <w:p/>
+    <w:p>
+      <w:proofErr w:type="spellStart"/>
+      <w:r>
+        <w:rPr>
+          <w:b/>
+          <w:bCs/>
+        </w:rPr>
+        <w:t>Github</w:t>
+      </w:r>
+      <w:proofErr w:type="spellEnd"/>
+      <w:r>
+        <w:rPr>
+          <w:b/>
+          <w:bCs/>
+        </w:rPr>
+        <w:t xml:space="preserve"> Repo Link:</w:t>
+      </w:r>
+      <w:r>
+        <w:t xml:space="preserve"> </w:t>
+      </w:r>
+      <w:hyperlink r:id="rId15" w:history="1">
+        <w:r>
+          <w:rPr>
+            <w:rStyle w:val="Hyperlink"/>
+          </w:rPr>
+          <w:t>https://github.com/it21109126/DL-Lab-6</w:t>
+        </w:r>
+      </w:hyperlink>
     </w:p>
     <w:p/>
     <w:p>
@@ -2304,6 +2244,29 @@
       <w:contextualSpacing/>
     </w:pPr>
   </w:style>
+  <w:style w:type="character" w:styleId="Hyperlink">
+    <w:name w:val="Hyperlink"/>
+    <w:basedOn w:val="DefaultParagraphFont"/>
+    <w:uiPriority w:val="99"/>
+    <w:unhideWhenUsed/>
+    <w:rsid w:val="004B2BB0"/>
+    <w:rPr>
+      <w:color w:val="0563C1" w:themeColor="hyperlink"/>
+      <w:u w:val="single"/>
+    </w:rPr>
+  </w:style>
+  <w:style w:type="character" w:styleId="UnresolvedMention">
+    <w:name w:val="Unresolved Mention"/>
+    <w:basedOn w:val="DefaultParagraphFont"/>
+    <w:uiPriority w:val="99"/>
+    <w:semiHidden/>
+    <w:unhideWhenUsed/>
+    <w:rsid w:val="004B2BB0"/>
+    <w:rPr>
+      <w:color w:val="605E5C"/>
+      <w:shd w:val="clear" w:color="auto" w:fill="E1DFDD"/>
+    </w:rPr>
+  </w:style>
 </w:styles>
 </file>
 

</xml_diff>